<commit_message>
New translations adolescent interview _v1.docx (Xhosa)
</commit_message>
<xml_diff>
--- a/translations/parenttext_5day_south_africa/xh/xh_Adolescent interview _V1.docx
+++ b/translations/parenttext_5day_south_africa/xh/xh_Adolescent interview _V1.docx
@@ -14,7 +14,7 @@
         <w:pStyle w:val="P68B1DB1-Normal1"/>
       </w:pPr>
       <w:r>
-        <w:t xml:space="preserve">Appendix 11: SWIFT Child Safety Risk and Exposure Interview Guide: Adolescents</w:t>
+        <w:t xml:space="preserve">ISihlomelo 11: SWIFT uKhuseleko lwaBantwana neMingcipheko kunye neSikhokelo sodliwano-ndlebe: Abafikisayo</w:t>
       </w:r>
       <w:r>
         <w:rPr>
@@ -434,7 +434,7 @@
         <w:pStyle w:val="P68B1DB1-Normal2"/>
       </w:pPr>
       <w:r>
-        <w:t xml:space="preserve">Briefing and telephonic assent:</w:t>
+        <w:t xml:space="preserve">Ingxelo emfutshane kunye nemvume yomnxeba:</w:t>
       </w:r>
     </w:p>
     <w:p>
@@ -447,7 +447,7 @@
         <w:pStyle w:val="P68B1DB1-Normal3"/>
       </w:pPr>
       <w:r>
-        <w:t xml:space="preserve">Hi there _____, I’m ________. Your X [mom/dad/granny etc.] said that this would be a good time to talk to you. Is it?</w:t>
+        <w:t xml:space="preserve">Molo apho _____, ndi ________. U-X wakho [umama/utata/umakhulu njalo njalo] uthe eli iya kuba lixesha elifanelekileyo lokuthetha nawe. Kunjalo?</w:t>
       </w:r>
     </w:p>
     <w:p>
@@ -463,10 +463,10 @@
         <w:rPr>
           <w:i w:val="1"/>
         </w:rPr>
-        <w:t xml:space="preserve">If no - When would you like to talk to us? We’ll need about 20 minutes. </w:t>
-      </w:r>
-      <w:r>
-        <w:t xml:space="preserve">Book when it’s possible </w:t>
+        <w:t xml:space="preserve">Ukuba hayi - Ungathanda ukuthetha nathi nini? Sidinga malunga nemizuzu engamashumi amabini. </w:t>
+      </w:r>
+      <w:r>
+        <w:t xml:space="preserve">Bhukisha xa kunokwenzeka </w:t>
       </w:r>
     </w:p>
     <w:p>
@@ -489,7 +489,7 @@
         <w:pStyle w:val="P68B1DB1-Normal3"/>
       </w:pPr>
       <w:r>
-        <w:t xml:space="preserve">Thank you for making the time to speak to me. You would have spoken to one of our team already, when they asked you a few questions about your life and your relationship with your X (parent/caregiver role). I wanted to know if we would be able to speak to you again about this but without the “Never”, “Sometimes”, “Often” answers. This time it's just going to be like a conversation. </w:t>
+        <w:t xml:space="preserve">Enkosi ngokwenza ixesha lokuthetha nam. Ubuya kuthetha nomnye weqela lethu, xa bekubuza imibuzo embalwa malunga nobomi bakho kunye nobudlelwane bakho no-X wakho (ndima yomzali / yomgcini). I wanted to know if we would be able to speak to you again about this but without the “Never”, “Sometimes”, “Often” answers. Kweli tyeli izakuba ngathi yincoko nje. </w:t>
       </w:r>
     </w:p>
     <w:p>
@@ -502,16 +502,16 @@
         <w:pStyle w:val="P68B1DB1-Normal3"/>
       </w:pPr>
       <w:r>
-        <w:t xml:space="preserve">The same as last time, we got permission to speak to you from your X, but even though they have given permission, I want to make sure </w:t>
+        <w:t xml:space="preserve">Ngokufanayo nexesha lokugqibela, siye safumana imvume yokuthetha nawe ku-X wakho, kodwa nangona enike imvume, ndifuna ukuqinisekisa ukuba </w:t>
       </w:r>
       <w:r>
         <w:rPr>
           <w:b w:val="1"/>
         </w:rPr>
-        <w:t>you</w:t>
-      </w:r>
-      <w:r>
-        <w:t xml:space="preserve"> are okay with speaking to me again. Before you decide if you are okay to talk to me, I want to tell you a little bit more about everything like the last time so that you know what you are saying yes to. As I explain things I will keep asking if you understand, please let me know if I was being confusing or used a word or spoke about something you didn’t understand. Can I go ahead and explain?</w:t>
+        <w:t>wena</w:t>
+      </w:r>
+      <w:r>
+        <w:t xml:space="preserve"> ulungile ngokuthetha nam kwakhona. Ngaphambi kokuba uthathe isigqibo sokuba uyavuma na ukuthetha nam, ndifuna ukukuxelela kancinci malunga nayo yonke into njenga kwixa eligqithileyo ukuze wazi ukuba uvuma ntoni. Njengoko ndicacisa izinto ndiza kumana ndikubuza ukuba uyaqonda na, ndicela undazise ukuba bendikubhida okanye bendisebenzise igama okanye ndathetha malunga nento ongayiqondiyo. Ingaba ndingaqhubeka ndichaze?</w:t>
       </w:r>
     </w:p>
     <w:p>
@@ -524,16 +524,16 @@
         <w:pStyle w:val="P68B1DB1-Normal3"/>
       </w:pPr>
       <w:r>
-        <w:t xml:space="preserve">This phone call will only take us about 30 minutes. I’m not sure if you remember but I’m working on a project that offers support to parents and caregivers through WhatsApp. We are looking at how it's working and how the children have found it. We want to hear what your experience of it was. There are no right or wrong answers here. Just be honest, we just want to hear what </w:t>
+        <w:t xml:space="preserve">Lo mnxeba uya kusithatha malunga nemizuzu engamashumi amathathu kuphela. Andiqinisekanga ukuba uyakhumbula na kodwa ndisebenza kwiprojekthi enika inkxaso kubazali kunye nabanonopheli ngoWhatsApp. Sijonge indlela esebenza ngayo kwaye abantwana bayifumene injani. Sifuna ukuva ukuba athini amava akho ngayo. Akukho mpendulo zichanekileyo okanye ezingachanekanga apha. Nyaniseka nje, sifuna nje ukuva ukuba </w:t>
       </w:r>
       <w:r>
         <w:rPr>
           <w:b w:val="1"/>
         </w:rPr>
-        <w:t>you</w:t>
-      </w:r>
-      <w:r>
-        <w:t xml:space="preserve"> think. Your family won’t know what you have answered. We will only share something with them if we are worried about your safety and we will first let you know and speak to you about it before we share it. Do you have any questions about this?</w:t>
+        <w:t>wena</w:t>
+      </w:r>
+      <w:r>
+        <w:t xml:space="preserve"> ucinga ntoni. Usapho lwakho aluzukwazi ukuba uphendule wathini. Siza kwabelana nabo ngento ethile xa sinexhala kuphela malunga nokhuseleko lwakho kwaye siya kukwazisa kuqala kwaye sithethe nawe ngayo ngaphambi kokuba sabelane ngayo. Ingaba unayo na imibuzo malunga noku?</w:t>
       </w:r>
     </w:p>
     <w:p>
@@ -546,7 +546,7 @@
         <w:pStyle w:val="P68B1DB1-Normal3"/>
       </w:pPr>
       <w:r>
-        <w:t xml:space="preserve">I am working with other people on this project. I want to share the important things that you tell me but when I share it, I will give you a different name. We want to keep your name and identity secret so we will use another name for you when we share anything. Would you like to choose the name we use for you?   </w:t>
+        <w:t xml:space="preserve">Ndisebenza nabanye abantu kule projekthi. Ndifuna ukwabelana ngezinto ezibalulekileyo ondixelela zona kodwa xa ndisabelana ngazo, ndiza kukunika igama elahlukileyo. Sifuna ukugcina igama lakho kunye nesazisi sakho siyimfihlo ukuze sisebenzise elinye igama xa sabelana ngayo nantoni na. Ngaba ungathanda ukukhetha igama esizakulisebenzisa kuwe?   </w:t>
       </w:r>
     </w:p>
     <w:p>
@@ -559,7 +559,7 @@
         <w:pStyle w:val="P68B1DB1-Normal3"/>
       </w:pPr>
       <w:r>
-        <w:t xml:space="preserve">If it's okay with you I will be recording this phone call, so I can remember your answers later. Only the people working with me on this project will hear what you shared but we won’t share your real name with anyone. Do I have permission to record? </w:t>
+        <w:t xml:space="preserve">Ukuba kulungile kuwe ndiza kube ndishicilela lomxeba wefowuni, ukuze ndikhumbule iimpendulo zakho kamva. Only the people working with me on this project will hear what you shared but we won’t share your real name with anyone. Do I have permission to record? </w:t>
       </w:r>
     </w:p>
     <w:p>
@@ -572,7 +572,7 @@
         <w:pStyle w:val="P68B1DB1-Normal3"/>
       </w:pPr>
       <w:r>
-        <w:t xml:space="preserve">Even if you give me permission to have this conversation with you, if you change your mind at any point or if you don’t want to answer something specific then you can just let me know. </w:t>
+        <w:t xml:space="preserve">Nokuba undinike imvume yokuba ndibe nale ncoko nawe, ukuba utshintsha ingqondo yakho nangaliphi na ixesha okanye ukuba awufuni ukuphendula into ethile ungandazisa.</w:t>
       </w:r>
     </w:p>
     <w:p>
@@ -585,7 +585,7 @@
         <w:pStyle w:val="P68B1DB1-Normal3"/>
       </w:pPr>
       <w:r>
-        <w:t xml:space="preserve">Do you have any questions? </w:t>
+        <w:t xml:space="preserve">Ingaba unayo na imibuzo? </w:t>
       </w:r>
     </w:p>
     <w:p>
@@ -598,7 +598,7 @@
         <w:pStyle w:val="P68B1DB1-Normal3"/>
       </w:pPr>
       <w:r>
-        <w:t xml:space="preserve">Can I have your permission to have this conversation with you?</w:t>
+        <w:t xml:space="preserve">Ndingayifumana imvume yakho yokuncokola nawe?</w:t>
       </w:r>
     </w:p>
     <w:p>
@@ -612,7 +612,7 @@
         <w:pStyle w:val="P68B1DB1-Normal3"/>
       </w:pPr>
       <w:r>
-        <w:t xml:space="preserve">If yes* - Thank you so much, can we begin?</w:t>
+        <w:t xml:space="preserve">Ukuba uthi ewe* - Enkosi kakhulu, singaqalisa?</w:t>
       </w:r>
     </w:p>
     <w:p>
@@ -626,7 +626,7 @@
         <w:pStyle w:val="P68B1DB1-Normal3"/>
       </w:pPr>
       <w:r>
-        <w:t xml:space="preserve">If they say no - no problem at all, thanks for listening to me. </w:t>
+        <w:t xml:space="preserve">Ukuba uthi hayi-akukho ngxaki kwaphela, enkosi ngokundimamela.</w:t>
       </w:r>
     </w:p>
     <w:p>
@@ -640,10 +640,10 @@
         <w:rPr>
           <w:i w:val="1"/>
         </w:rPr>
-        <w:t xml:space="preserve">Thanks again for making the time to talk to me. I want to make sure that you are in a place where you feel safe to talk. Are you in a place where you feel like you can talk without being overheard by anyone who you don’t want to hear your answers? </w:t>
-      </w:r>
-      <w:r>
-        <w:t xml:space="preserve">(wait for answer) </w:t>
+        <w:t xml:space="preserve">Ndiyabulela kwakhona ngokwenza ixesha lokuthetha nam. Ndifuna ukuqiniseka ukuba ukwindawo apho uziva ukhuselekile ukuthetha. Ngaba ukwindawo apho uziva ngathi ungathetha ungaviwa nangubani na ongafuni kuva iimpendulo zakho? </w:t>
+      </w:r>
+      <w:r>
+        <w:t xml:space="preserve">(linda impendulo) </w:t>
       </w:r>
     </w:p>
     <w:p>
@@ -654,13 +654,13 @@
         </w:rPr>
       </w:pPr>
       <w:r>
-        <w:t xml:space="preserve">If they aren’t</w:t>
+        <w:t xml:space="preserve">Ukuba akunjalo</w:t>
       </w:r>
       <w:r>
         <w:rPr>
           <w:i w:val="1"/>
         </w:rPr>
-        <w:t xml:space="preserve">: Would you like to move?</w:t>
+        <w:t xml:space="preserve">: Ungathanda ukuhamba?</w:t>
       </w:r>
     </w:p>
     <w:p>
@@ -671,13 +671,13 @@
         </w:rPr>
       </w:pPr>
       <w:r>
-        <w:t xml:space="preserve">If they are or once they have moved: </w:t>
+        <w:t xml:space="preserve">Ukuba kunjalo okanye sele ehambile: </w:t>
       </w:r>
       <w:r>
         <w:rPr>
           <w:i w:val="1"/>
         </w:rPr>
-        <w:t xml:space="preserve">If someone comes into the room you can just tell me to pause and I will wait until you let me know when it's okay to continue. </w:t>
+        <w:t xml:space="preserve">Ukuba kukho umntu oza egumbini ungandixelela ukuba mandime kwaye ndiza kulinda de undazise xa kulungile ukuqhubeka. </w:t>
       </w:r>
     </w:p>
     <w:p>
@@ -704,7 +704,7 @@
         <w:pStyle w:val="P68B1DB1-Normal4"/>
       </w:pPr>
       <w:r>
-        <w:t xml:space="preserve">Home life and relationship with User</w:t>
+        <w:t xml:space="preserve">Ubomi basekhaya kunye nobudlelwane noMsebenzisi</w:t>
       </w:r>
     </w:p>
     <w:p>
@@ -727,7 +727,7 @@
         </w:rPr>
       </w:pPr>
       <w:r>
-        <w:t xml:space="preserve">Can you tell me a bit about your family?</w:t>
+        <w:t xml:space="preserve">Ungandixelela kancinci ngosapho lwakho?</w:t>
       </w:r>
     </w:p>
     <w:p>
@@ -742,7 +742,7 @@
         </w:rPr>
       </w:pPr>
       <w:r>
-        <w:t xml:space="preserve">Who lives at home with you? </w:t>
+        <w:t xml:space="preserve">Ngubani ohlala nawe ekhaya?</w:t>
       </w:r>
     </w:p>
     <w:p>
@@ -757,7 +757,7 @@
         </w:rPr>
       </w:pPr>
       <w:r>
-        <w:t xml:space="preserve">Who is the main person who looks after you? - </w:t>
+        <w:t xml:space="preserve">Ngubani oyena mntu ukujongileyo? - </w:t>
       </w:r>
     </w:p>
     <w:p>
@@ -765,7 +765,7 @@
         <w:ind w:left="720" w:firstLine="720"/>
       </w:pPr>
       <w:r>
-        <w:t xml:space="preserve">Probe - Is this the person who has been working through the program?</w:t>
+        <w:t xml:space="preserve">Buza - Ingaba ngulo mntu ebesebenza kule nkqubo?</w:t>
       </w:r>
     </w:p>
     <w:p>
@@ -773,7 +773,7 @@
         <w:ind w:left="2267.716535433071" w:hanging="855"/>
       </w:pPr>
       <w:r>
-        <w:t xml:space="preserve">Probe - If not, who is the person who worked through the program to you? What do you call them? (Interviewer to refer to X as this for the rest of the interview, e.g. your dad) </w:t>
+        <w:t xml:space="preserve">Probe - If not, who is the person who worked through the program to you? Umbiza ngabani? (Owenza udliwano-ndlebe mazise ku-X kulo lonke udliwano-ndlebe, umz. utata wakho) </w:t>
       </w:r>
     </w:p>
     <w:p>
@@ -793,7 +793,7 @@
         </w:rPr>
       </w:pPr>
       <w:r>
-        <w:t xml:space="preserve">Did X tell you that they were working through a parenting program on Whatsapp? (If not, remind them about what ParentText was about)</w:t>
+        <w:t xml:space="preserve">Ingaba uX ukuxelele ukuba bebesebenza kwinkqubo yokuba ngumzali kuWhatsapp? (Ukuba akunjalo, mkhumbuze ukuba iParentText ibimalunga nantoni)</w:t>
       </w:r>
     </w:p>
     <w:p>
@@ -808,7 +808,7 @@
         </w:rPr>
       </w:pPr>
       <w:r>
-        <w:t xml:space="preserve">How did they tell you about it? What did they say about it? </w:t>
+        <w:t xml:space="preserve">Bakuxelele njani malunga nayo? Batheni ngayo? </w:t>
       </w:r>
     </w:p>
     <w:p>
@@ -823,7 +823,7 @@
         </w:rPr>
       </w:pPr>
       <w:r>
-        <w:t xml:space="preserve">Did your X ever show you the WhatsApp lessons on their phone? If yes - What parts do you remember them showing you?</w:t>
+        <w:t xml:space="preserve">Ngaba uX wakho wakhe wakubonisa izifundo zikaWhatsApp kwifowuni yakhe? Ukuba ewe - Zeziphi iindawo ozikhumbulayo bekubonisa?</w:t>
       </w:r>
     </w:p>
     <w:p>
@@ -838,7 +838,7 @@
         </w:rPr>
       </w:pPr>
       <w:r>
-        <w:t xml:space="preserve">There were some homework activities that they did with you. Which of these homework activities do you remember? Any others? </w:t>
+        <w:t xml:space="preserve">Bekukho imisebenzi yasekhaya abayenzayo kunye nawe. Yeyiphi kulena imisebenzi yasekhaya oyikhumbulayo? Ikhona eminye? </w:t>
       </w:r>
     </w:p>
     <w:p>
@@ -853,7 +853,7 @@
         </w:rPr>
       </w:pPr>
       <w:r>
-        <w:t xml:space="preserve">Probe: Do they still do any of these activities?</w:t>
+        <w:t xml:space="preserve">Buza: Ingaba basayenza eminye yalemisebenzi?</w:t>
       </w:r>
     </w:p>
     <w:p>
@@ -873,7 +873,7 @@
         </w:rPr>
       </w:pPr>
       <w:r>
-        <w:t xml:space="preserve">What is your relationship with X like? </w:t>
+        <w:t xml:space="preserve">Bunjani ubuhlobo bakho no X?</w:t>
       </w:r>
     </w:p>
     <w:p>
@@ -888,7 +888,7 @@
         </w:rPr>
       </w:pPr>
       <w:r>
-        <w:t xml:space="preserve">Was it always like this? Did you notice any changes since they started working through the parenting program?</w:t>
+        <w:t xml:space="preserve">Ingaba kwakusoloko kunje? Ngaba uye waphawula naluphi na utshintsho ukususela oko baqalisa ukusebenza ngenkqubo yobuzali?</w:t>
       </w:r>
     </w:p>
     <w:p>
@@ -896,7 +896,7 @@
         <w:ind w:left="1440" w:firstLine="0"/>
       </w:pPr>
       <w:r>
-        <w:t xml:space="preserve">Probe: What were the changes they noticed? What's improved? What, if anything, got worse or more difficult?</w:t>
+        <w:t xml:space="preserve">Buza: Zeziphi iinguqu abaziqapheleyo? Yintoni ephuculiweyo? Yintoni, ukuba ikho, eye yaba mbi okanye yaba nzima ngakumbi?</w:t>
       </w:r>
     </w:p>
     <w:p>
@@ -911,7 +911,7 @@
         </w:rPr>
       </w:pPr>
       <w:r>
-        <w:t xml:space="preserve">Since X did the program, have you spent more special time together? What sorts of things do you do together with your X during this time, which you didn’t do before they worked through the WhatsApp programme? added anything to what you do together that is your special time together? (probing quality time)</w:t>
+        <w:t xml:space="preserve">Ukususela u-X enze inkqubo, ngaba nichithe ixesha elikhethekileyo kunye? Zeziphi izinto ozenzayo kunye no-X wakho ngeli xesha, eningazange nizenze ngaphambi kokuba basebenze ngenkqubo kaWhatsApp? ukongeza nantoni na kwinto eniyenzayo kunye eli lixesha lenu elikhethekileyo kunye? (probing quality time)</w:t>
       </w:r>
     </w:p>
     <w:p>
@@ -926,16 +926,16 @@
         </w:rPr>
       </w:pPr>
       <w:r>
-        <w:t xml:space="preserve">Since X did the program do </w:t>
+        <w:t xml:space="preserve">Ukususela X enze inkqubo </w:t>
       </w:r>
       <w:r>
         <w:rPr>
           <w:b w:val="1"/>
         </w:rPr>
-        <w:t>you</w:t>
-      </w:r>
-      <w:r>
-        <w:t xml:space="preserve"> find it any easier to talk to them about things that worry you? </w:t>
+        <w:t>wena</w:t>
+      </w:r>
+      <w:r>
+        <w:t xml:space="preserve"> ukufumanise kulula ukuthetha naye malunga nezinto ezikukhathazayo? </w:t>
       </w:r>
     </w:p>
     <w:p>
@@ -950,16 +950,16 @@
         </w:rPr>
       </w:pPr>
       <w:r>
-        <w:t xml:space="preserve">Since X did the program does it seem like </w:t>
+        <w:t xml:space="preserve">Ukususela u-X enze inkqubo kubonakala ngathi </w:t>
       </w:r>
       <w:r>
         <w:rPr>
           <w:b w:val="1"/>
         </w:rPr>
-        <w:t xml:space="preserve">they </w:t>
-      </w:r>
-      <w:r>
-        <w:t xml:space="preserve">find it easier to talk to you about difficult things?</w:t>
+        <w:t>yena</w:t>
+      </w:r>
+      <w:r>
+        <w:t xml:space="preserve">ufumana kulula ukuthetha nawe malunga nezinto ezinzima?</w:t>
       </w:r>
     </w:p>
     <w:p>
@@ -972,7 +972,7 @@
         <w:ind w:left="0" w:firstLine="0"/>
       </w:pPr>
       <w:r>
-        <w:t xml:space="preserve">4.  Did X ever show you the help menu in the whatsapp programme? </w:t>
+        <w:t xml:space="preserve">4.  Ngaba uX wakhe wakubonisa imenyu yoncedo kwinkqubo kawhatsapp? </w:t>
       </w:r>
     </w:p>
     <w:p>
@@ -984,7 +984,7 @@
         <w:ind w:left="720" w:hanging="360"/>
       </w:pPr>
       <w:r>
-        <w:t xml:space="preserve">You don’t have to tell me the exact reason unless you want to but have you ever used the help menu for anything? If yes, did it help? </w:t>
+        <w:t xml:space="preserve">Akunyanzelekanga ukuba undixelele esona sizathu ngaphandle kokuba uyafuna kodwa ingaba wawukhe wayisebenzisa imenyu yoncedo kuyo nantoni na? Ukuba ewe, ingaba iye yanceda? </w:t>
       </w:r>
     </w:p>
     <w:p>
@@ -1003,7 +1003,7 @@
         <w:pStyle w:val="P68B1DB1-Normal4"/>
       </w:pPr>
       <w:r>
-        <w:t xml:space="preserve">Module 2 questions </w:t>
+        <w:t xml:space="preserve">Imibuzo yeModyuli ye-2</w:t>
       </w:r>
     </w:p>
     <w:p>
@@ -1021,7 +1021,7 @@
         <w:ind w:left="0" w:firstLine="0"/>
       </w:pPr>
       <w:r>
-        <w:t xml:space="preserve">There were two parts to the programme your x went through. The first part was about your relationship, the second one, the one I want to talk to you about now, is about keeping your child safe. Talking about keeping you safe might be a bit hard if there have been times when you haven’t actually felt safe. So some of these might feel more emotional or hard to talk about. I would like to talk to you about it because it's important that we understand how to make the program better and how to make sure that it helps children to stay safe and have better conversations with the people who are looking after them so that children will be and feel as safe as possible.  </w:t>
+        <w:t xml:space="preserve">Bekukho amacala amabini kwinkqubo u-x wakho adlule kuyo. Icala lokuqala belimalunga nobudlelwane benu, elesibini, leli endifuna sithethe malunga nalo ngoku, limalunga nokugcina umntwana wakho ekhuselekile. Ukuthetha malunga nokugcina ukhuselekile kunokuba nzima ukuba bekukho amaxesha apho ubungaziva ukhuselekile. Ngoko ke ezinye zezi zinokuvakala zichukumisa ngakumbi emoyeni okanye kubenzima ukuthetha malunga nazo. Ndingathanda ukuthetha nawe malunga nayo ngokuba kubalulekile ukuba siyiqonde indlela yokwenza le nkqubo ibengcono kwaye siqinisekise ukuba inceda abantwana ukuba bahlale bekhuselekile kwaye bancokole ngcono nabantu ababajongileyo ukuze abantwana bazive bekhuselekile kangangoko.  </w:t>
       </w:r>
     </w:p>
     <w:p>
@@ -1029,7 +1029,7 @@
         <w:ind w:left="0" w:firstLine="0"/>
       </w:pPr>
       <w:r>
-        <w:t xml:space="preserve">Please remember that while I’m asking you about these things and you would like to skip a question, let me know but also let me know if you would like to speak about something a bit longer so that I really understand what this part of the program was like for you. I will let you guide me through this next section as to what you need. Let me know if you want to stop, pause or stay a bit longer on one of the questions. Okay?</w:t>
+        <w:t xml:space="preserve">Nceda ukhumbule ukuba ngelixa ndikubuza ngezi zinto kwaye ungathanda ukuwutsiba umbuzo, undazise kodwa undazise ukuba ungathanda ukuthetha malunga ngento ixesha elide ukuze ndiqonde ukuba elicala lenkqubo belinjani kuwe. Ndiza kukuvumela ukuba undikhokele kweli candelo lilandelayo malunga nokuba yintoni na oyidingayo. Ndazise ukuba uyafuna ukuyeka, unqumame okanye uhlale ixesha elide komnye wemibuzo. Kulungile?</w:t>
       </w:r>
     </w:p>
     <w:p>
@@ -1056,7 +1056,7 @@
         <w:t xml:space="preserve">. </w:t>
       </w:r>
       <w:r>
-        <w:t xml:space="preserve">One of the lessons was on community safety and how to talk to your child about it. Can you remember your X talking to you about it? What do you remember them saying about it?</w:t>
+        <w:t xml:space="preserve">Esinye sezifundo sasingokhuseleko lwasekuhlaleni kunye nendlela yokuthetha nomntwana wakho malunga naso. Uyamkhumbula uX wakho ethetha nawe malunga nalonto? Ukhumbula ethetha ntoni ngayo?</w:t>
       </w:r>
     </w:p>
     <w:p>
@@ -1071,7 +1071,7 @@
         </w:rPr>
       </w:pPr>
       <w:r>
-        <w:t xml:space="preserve">Did you draw a map of your community? How did you find the activity? </w:t>
+        <w:t xml:space="preserve">Ingaba wayizoba imephu yendawo yokuhlala yakho? Wawufumanisa unjani lo msebenzi? </w:t>
       </w:r>
     </w:p>
     <w:p>
@@ -1086,7 +1086,7 @@
         </w:rPr>
       </w:pPr>
       <w:r>
-        <w:t xml:space="preserve">Did it make you think about safety in your community differently? What was your new thinking? </w:t>
+        <w:t xml:space="preserve">Ingaba yakwenza wacinga ngokhuseleko kwindawo ohlala kuyo ngendlela eyahlukileyo? Yabayintoni iingcinga yakho entsha? </w:t>
       </w:r>
     </w:p>
     <w:p>
@@ -1101,7 +1101,7 @@
         </w:rPr>
       </w:pPr>
       <w:r>
-        <w:t xml:space="preserve">Have you thought about your community in this way again, thinking about how there might be safe and unsafe places? Is there any other space you think about in this way now? (Probe)</w:t>
+        <w:t xml:space="preserve">Ingaba ukhe wacinga ngendawo ohlala kuyo ngale ndlela kwakhona, ukucinga malunga nokuba zingakho njani iindawo ezikhuselekileyo nezingakhuselekanga? Ingaba ikhona enye indawo ocinga ngayo ngolu hlobo ngoku? (Buza)</w:t>
       </w:r>
     </w:p>
     <w:p>
@@ -1114,7 +1114,7 @@
         <w:ind w:left="-141.73228346456688" w:hanging="283.464566929134"/>
       </w:pPr>
       <w:r>
-        <w:t xml:space="preserve">6. One of the lessons was on online safety. Can you remember X talking to you about it? What do you remember them saying about it?</w:t>
+        <w:t xml:space="preserve">6. Esinye sezifundo besikukhuseleko lwe-intanethi. Uyakhumbula uX ethetha nawe ngalonto? Ukhumbula esithini ngayo?</w:t>
       </w:r>
     </w:p>
     <w:p>
@@ -1129,7 +1129,7 @@
         </w:rPr>
       </w:pPr>
       <w:r>
-        <w:t xml:space="preserve">Is there anything new you learnt about keeping safe online? </w:t>
+        <w:t xml:space="preserve">Ingaba ikhona nantoni na entsha oyifundileyo malunga nokuzigcina ukhuselekile kwi-intanethi? </w:t>
       </w:r>
     </w:p>
     <w:p>
@@ -1144,7 +1144,7 @@
         </w:rPr>
       </w:pPr>
       <w:r>
-        <w:t xml:space="preserve">How are you doing things differently with your phone now?</w:t>
+        <w:t xml:space="preserve">Uzenza njani izinto ngokwahlukileyo ngefowuni yakho ngoku?</w:t>
       </w:r>
     </w:p>
     <w:p>
@@ -1159,7 +1159,7 @@
         </w:rPr>
       </w:pPr>
       <w:r>
-        <w:t xml:space="preserve">How are you doing things differently when you are on the internet?</w:t>
+        <w:t xml:space="preserve">Uzenza njani izinto ngokwahlukileyo xa ukwi-intanethi?</w:t>
       </w:r>
     </w:p>
     <w:p>
@@ -1174,7 +1174,7 @@
         </w:rPr>
       </w:pPr>
       <w:r>
-        <w:t xml:space="preserve">Have you had conversations since then with your X about phone and online safety? How did they go?  </w:t>
+        <w:t xml:space="preserve">Ubukhe waba neencoko ukususela ngoko no-X wakho malunga nefowuni kunye nokhuseleko lwe-intanethi? Zihambe njani?  </w:t>
       </w:r>
     </w:p>
     <w:p>
@@ -1190,7 +1190,7 @@
         <w:ind w:left="-141.73228346456688" w:hanging="283.464566929134"/>
       </w:pPr>
       <w:r>
-        <w:t xml:space="preserve">7. One of the lessons was on having conversations about different risky, or potentially dangerous, situations. Can you remember X talking to you about it? </w:t>
+        <w:t xml:space="preserve">7. Esinye sezifundo yayikukuba neencoko malunga nemingcipheko eyahlukeneyo, okanye iimeko, ezinokwenzeka zibeyingozi. Uyamkhumbula uX ethetha nawe malunga nalonto? </w:t>
       </w:r>
     </w:p>
     <w:p>
@@ -1205,7 +1205,7 @@
         </w:rPr>
       </w:pPr>
       <w:r>
-        <w:t xml:space="preserve">The homework was the “know it, see it, say it, do it” activity. Do you remember doing this? (Remind of activity in case they don’t remember). How did you find the activity? </w:t>
+        <w:t xml:space="preserve">Umsebenzi wasekhaya yayingumsebenzi othi “yazi, yibone, yitsho, yenze”. Uyakhumbula uyenza lento? (Khumbuza ngomsebenzi ababewenzile xa bengakhumbuli). Uwufumanise unjani umsebenzi? </w:t>
       </w:r>
     </w:p>
     <w:p>
@@ -1217,7 +1217,7 @@
         <w:ind w:left="720" w:hanging="360"/>
       </w:pPr>
       <w:r>
-        <w:t xml:space="preserve">Did it make you think of anything you hadn’t thought about before? What was that? </w:t>
+        <w:t xml:space="preserve">Ingaba ikwenze wacinga ngayo nantoni na ongazange uyicinge ngaphambili? Ingaba ibiyintoni lonto? </w:t>
       </w:r>
     </w:p>
     <w:p>
@@ -1229,7 +1229,7 @@
         <w:ind w:left="720" w:hanging="360"/>
       </w:pPr>
       <w:r>
-        <w:t xml:space="preserve">Have you remembered this lesson since? Have you used it since?</w:t>
+        <w:t xml:space="preserve">Ingaba uye wasikhumbula esi sifundo ukususela ngoko? Ukhe wayisebenzisa ukususela ngoko?</w:t>
       </w:r>
     </w:p>
     <w:p>
@@ -1242,7 +1242,7 @@
         <w:ind w:left="-141.73228346456688" w:hanging="283.464566929134"/>
       </w:pPr>
       <w:r>
-        <w:t xml:space="preserve">When we did the other telephone call with you, we asked you questions about some risky situations. Just to remind you, the situations which we asked you about was 1) spending time with friends that your parent/caregiver doesn’t know or doesn’t trust, 2) going to a tavern, or drinking alcohol with your friends, 3) being out of the house at night alone, or where your x didn’t know where you were, or you came home later than your x expected, and 4) getting a lift in a car from someone you don’t know.</w:t>
+        <w:t xml:space="preserve">Ngoku besiye sakutsalela umnxeba kwakhona, siye sakubuza imibuzo malunga neemeko ezithile ezinobungozi. Ukukukhumbuza nje, iimeko esikubuze ngazo yayimalunga 1) uchitha ixesha nabahlobo umzali/umnonopheli wakho abangaziyo okanye angabathembiyo, 2) ukuya ethaveni, okanye ukusela utywala nabahlobo bakho, 3) ukuba uphume endlini ngobusuku uwedwa, okanye apho u-x wakho engazi apho ukhoyo, okanye ubuye emva kwexesha kunokuba x wakho ekulindele, kunye 4) nokuqabela kwimoto yomntu ongamaziyo.</w:t>
       </w:r>
     </w:p>
     <w:p>
@@ -1262,7 +1262,7 @@
         </w:rPr>
       </w:pPr>
       <w:r>
-        <w:t xml:space="preserve">I wanted to ask you to think back to when your x spoke about any of these situations with you. How was it for you? How did they bring it up? How did the conversation go?</w:t>
+        <w:t xml:space="preserve">Bendifuna ukukucela ukuba ucinge emva xa u-x wakho ethetha malunga nayiphi na kwezi meko nawe. Ibinjani kuwe? Bayiveze njani? Ihambe njani incoko?</w:t>
       </w:r>
     </w:p>
     <w:p>
@@ -1277,7 +1277,7 @@
         </w:rPr>
       </w:pPr>
       <w:r>
-        <w:t xml:space="preserve">Have you spoken about keeping safe in any of those situations again more recently? How were those conversations? Do you think your X is getting better at how they talk to you about these things? What could be better?</w:t>
+        <w:t xml:space="preserve">Ukhe wathetha malunga nokuzigcina ukhuselekile nakweyiphi na enye yezo meko kwakhona mva nje? Bezinjani ezo ncoko? Ucinga ukuba u X wakho ubangcono xa ethetha nawe malunga nezi zinto? Yintoni enokuba ngcono?</w:t>
       </w:r>
     </w:p>
     <w:p>
@@ -1292,7 +1292,7 @@
         </w:rPr>
       </w:pPr>
       <w:r>
-        <w:t xml:space="preserve">How do you think you are doing at having these conversations? Do you ever bring up conversations about safety first?</w:t>
+        <w:t xml:space="preserve">Ucinga ukuba uqhuba njani ekubambeni ezi ncoko? Ingaba ukhe uvuse incoko malunga nokhuseleko kuqala?</w:t>
       </w:r>
     </w:p>
     <w:p>
@@ -1307,7 +1307,7 @@
         </w:rPr>
       </w:pPr>
       <w:r>
-        <w:t xml:space="preserve">Are there any risky situations which you feel should be included?</w:t>
+        <w:t xml:space="preserve">Ingaba zikhona naziphi iimeko ezinomngcipheko ocinga ukuba kufuneka zibandakanywe?</w:t>
       </w:r>
     </w:p>
     <w:p>
@@ -1320,7 +1320,7 @@
         <w:ind w:left="-283.46456692913375" w:firstLine="0"/>
       </w:pPr>
       <w:r>
-        <w:t xml:space="preserve">8. One of the lessons was on preventing sexual violence. In case you aren’t sure what that is, sexual violence is when something is said or done to you in a sexual way that is against the law or you don’t want to happen. Did X speak to you about keeping safe from situations where there is a risk of sexual violence since they started working through the program? </w:t>
+        <w:t xml:space="preserve">8. Esinye sezifundo ibikukuthintela ukuxhatshazwa ngezesondo. Kwimeko apho ungaqinisekanga ukuba yintoni na, ukuxhatshazwa ngokwezesondo kuxa kuthethwa into okanye isenziwa kuwe ngendlela yesondo echasene nomthetho okanye ongafuni yenzeke. Ingaba u-X uthethile nawe malunga nokuzigcina ukhuselekile kwiimeko apho kukho umngcipheko wokuxhatshazwa ngokwezesondo ukususela oko waqala ukusebenza ngale nkqubo? </w:t>
       </w:r>
     </w:p>
     <w:p>
@@ -1335,7 +1335,7 @@
         </w:rPr>
       </w:pPr>
       <w:r>
-        <w:t xml:space="preserve">How did they have this conversation with you? </w:t>
+        <w:t xml:space="preserve">Babenayo njani le ncoko nawe?</w:t>
       </w:r>
     </w:p>
     <w:p>
@@ -1350,7 +1350,7 @@
         </w:rPr>
       </w:pPr>
       <w:r>
-        <w:t xml:space="preserve">How did you feel having the conversation?</w:t>
+        <w:t xml:space="preserve">Uzive njani xa uba nalencoko?</w:t>
       </w:r>
     </w:p>
     <w:p>
@@ -1365,7 +1365,7 @@
         </w:rPr>
       </w:pPr>
       <w:r>
-        <w:t xml:space="preserve"> Did X speak to you about getting sexual comments from men or women who are older than you?</w:t>
+        <w:t xml:space="preserve"> Ingaba u-X wathetha nawe malunga nokufumana uphawulo ngezesondo oluvela kumadoda okanye abafazi abadala kunawe?</w:t>
       </w:r>
     </w:p>
     <w:p>
@@ -1378,7 +1378,7 @@
         <w:ind w:left="0" w:firstLine="0"/>
       </w:pPr>
       <w:r>
-        <w:t xml:space="preserve">I want to go through some of the situations which your X might have spoken to you about when it comes to keeping safe from sexual violence. </w:t>
+        <w:t xml:space="preserve">Ndifuna ukudlula kwezinye iimeko apho uX wakho ebenokuthetha nawe malunga nazo xa kufikwa kuzigcina ukhuselekile kubundlobongela bokuxhatshazwa ngokwezesondo. </w:t>
       </w:r>
     </w:p>
     <w:p>
@@ -1391,7 +1391,7 @@
         <w:ind w:left="0" w:firstLine="0"/>
       </w:pPr>
       <w:r>
-        <w:t xml:space="preserve">Has your X ever talked to you about feeling pressured to have a boyfriend or girlfriend?</w:t>
+        <w:t xml:space="preserve">Ingaba uX wakho wakhe wathetha nawe ngokuziva ucinezelekile ukuba ube nekwekwe okanye intombi?</w:t>
       </w:r>
     </w:p>
     <w:p>
@@ -1403,7 +1403,7 @@
         <w:ind w:left="1440" w:hanging="360"/>
       </w:pPr>
       <w:r>
-        <w:t xml:space="preserve">Can you remember what they said about it?</w:t>
+        <w:t xml:space="preserve">Ungakhumbula ukuba wathini malunga nalonto?</w:t>
       </w:r>
     </w:p>
     <w:p>
@@ -1415,7 +1415,7 @@
         <w:ind w:left="1440" w:hanging="360"/>
       </w:pPr>
       <w:r>
-        <w:t xml:space="preserve">How did you feel having the conversation?</w:t>
+        <w:t xml:space="preserve">Uzive njani xa uba nalencoko?</w:t>
       </w:r>
     </w:p>
     <w:p>
@@ -1427,7 +1427,7 @@
         <w:ind w:left="1440" w:hanging="360"/>
       </w:pPr>
       <w:r>
-        <w:t xml:space="preserve">Have you had conversations about this since?</w:t>
+        <w:t xml:space="preserve">Ingaba ukhe wancokola malunga noku ukususela ngoko?</w:t>
       </w:r>
     </w:p>
     <w:p>
@@ -1441,7 +1441,7 @@
         <w:jc w:val="both"/>
       </w:pPr>
       <w:r>
-        <w:t xml:space="preserve">Has your X ever talked to you about being touched in a sexual way when you did not want to be touched?</w:t>
+        <w:t xml:space="preserve">Ingaba u-X wakho wayekhe wathetha nawe ngokuphathwa ngendlela yesondo xa wawungafuni ukuphathwa?</w:t>
       </w:r>
     </w:p>
     <w:p>
@@ -1453,7 +1453,7 @@
         <w:ind w:left="1440" w:hanging="360"/>
       </w:pPr>
       <w:r>
-        <w:t xml:space="preserve">Can you remember what they said about it?</w:t>
+        <w:t xml:space="preserve">Ingaba uyakhumbula ukuba wathini malunga nalonto?</w:t>
       </w:r>
     </w:p>
     <w:p>
@@ -1465,7 +1465,7 @@
         <w:ind w:left="1440" w:hanging="360"/>
       </w:pPr>
       <w:r>
-        <w:t xml:space="preserve">How did you feel having the conversation?</w:t>
+        <w:t xml:space="preserve">Uzive njani xa uba nalencoko?</w:t>
       </w:r>
     </w:p>
     <w:p>
@@ -1477,13 +1477,13 @@
         <w:ind w:left="1440" w:hanging="360"/>
       </w:pPr>
       <w:r>
-        <w:t xml:space="preserve">Have you had conversations about this since?</w:t>
+        <w:t xml:space="preserve">Ingaba ukhe wancokola malunga noku ukususela ngoko?</w:t>
       </w:r>
     </w:p>
     <w:p/>
     <w:p>
       <w:r>
-        <w:t xml:space="preserve">Has your X ever talked to you about being shown something sexual that you didn’t want to see?</w:t>
+        <w:t xml:space="preserve">Ingaba u-X wakho wayekhe wathetha nawe malunga nokuboniswa into yezesondo owawungafuni ukuyibona?</w:t>
       </w:r>
     </w:p>
     <w:p>
@@ -1495,7 +1495,7 @@
         <w:ind w:left="1440" w:hanging="360"/>
       </w:pPr>
       <w:r>
-        <w:t xml:space="preserve">Can you remember what they said about it?</w:t>
+        <w:t xml:space="preserve">Ingaba uyakhumbula ukuba wathini malunga nalonto?</w:t>
       </w:r>
     </w:p>
     <w:p>
@@ -1507,7 +1507,7 @@
         <w:ind w:left="1440" w:hanging="360"/>
       </w:pPr>
       <w:r>
-        <w:t xml:space="preserve">How did you feel having the conversation?</w:t>
+        <w:t xml:space="preserve">Uzive njani ngokuba nalencoko?</w:t>
       </w:r>
     </w:p>
     <w:p>
@@ -1519,7 +1519,7 @@
         <w:ind w:left="1440" w:hanging="360"/>
       </w:pPr>
       <w:r>
-        <w:t xml:space="preserve">Have you had conversations about this since?</w:t>
+        <w:t xml:space="preserve">Ingaba ukhe wancokola malunga noku ukususela ngoko?</w:t>
       </w:r>
     </w:p>
     <w:p/>
@@ -1529,7 +1529,7 @@
         <w:jc w:val="both"/>
       </w:pPr>
       <w:r>
-        <w:t xml:space="preserve">Has your X ever talked to you about having to do anything sexual that you didn’t want to do?</w:t>
+        <w:t xml:space="preserve">Ingaba u-X wakho wakhe wathetha nawe malunga nokwenza nantoni na eyezesondo obungafuni ukuyenza?</w:t>
       </w:r>
     </w:p>
     <w:p>
@@ -1541,7 +1541,7 @@
         <w:ind w:left="1440" w:hanging="360"/>
       </w:pPr>
       <w:r>
-        <w:t xml:space="preserve">Can you remember what they said about it?</w:t>
+        <w:t xml:space="preserve">Ingaba uyakhumbula ukuba wathini malunga nalonto?</w:t>
       </w:r>
     </w:p>
     <w:p>
@@ -1553,7 +1553,7 @@
         <w:ind w:left="1440" w:hanging="360"/>
       </w:pPr>
       <w:r>
-        <w:t xml:space="preserve">How did you feel having the conversation?</w:t>
+        <w:t xml:space="preserve">Uzive njani ngokuba nalencoko?</w:t>
       </w:r>
     </w:p>
     <w:p>
@@ -1565,7 +1565,7 @@
         <w:ind w:left="1440" w:hanging="360"/>
       </w:pPr>
       <w:r>
-        <w:t xml:space="preserve">Have you had conversations about this since?</w:t>
+        <w:t xml:space="preserve">Ingaba ukhe wancokola malunga noku ukususela ngoko?</w:t>
       </w:r>
     </w:p>
     <w:p>
@@ -1582,7 +1582,7 @@
         <w:ind w:left="0" w:firstLine="0"/>
       </w:pPr>
       <w:r>
-        <w:t xml:space="preserve">9. One of the lessons was on responding to crises. </w:t>
+        <w:t xml:space="preserve">9. Esinye sezifundo yayikukuphendula kwiingxaki. </w:t>
       </w:r>
     </w:p>
     <w:p>
@@ -1597,7 +1597,7 @@
         </w:rPr>
       </w:pPr>
       <w:r>
-        <w:t xml:space="preserve">Can you remember having a conversation about how to best respond to a crisis? </w:t>
+        <w:t xml:space="preserve">Ungakhumbula usiba nencoko malunga nendlela yokuphendula kakuhle kwingxaki? </w:t>
       </w:r>
     </w:p>
     <w:p>
@@ -1612,7 +1612,7 @@
         </w:rPr>
       </w:pPr>
       <w:r>
-        <w:t xml:space="preserve">Do you feel like you can talk to X if you have a crisis? Has it got any better since you had this conversation?</w:t>
+        <w:t xml:space="preserve">Ingaba uziva ngathi ungathetha no-X xa unengxaki? Ingaba kukhe kwangcono emva kokuba ube nale ncoko?</w:t>
       </w:r>
     </w:p>
     <w:p>
@@ -1627,7 +1627,7 @@
         </w:rPr>
       </w:pPr>
       <w:r>
-        <w:t xml:space="preserve">Have you used any lessons you learned in this conversation when a new crisis came up?</w:t>
+        <w:t xml:space="preserve">Ukhe wazisebenzisa na naziphi izifundo ozifundileyo kule ncoko xa kuthe kwavela ingxaki entsha?</w:t>
       </w:r>
     </w:p>
     <w:p>
@@ -1637,13 +1637,13 @@
     </w:p>
     <w:p>
       <w:r>
-        <w:t xml:space="preserve">10. What do you think we need to add to this program for the parents?</w:t>
+        <w:t xml:space="preserve">10. Yintoni ocinga ukuba kufuneka siyongeze kule nkqubo yabazali?</w:t>
       </w:r>
     </w:p>
     <w:p/>
     <w:p>
       <w:r>
-        <w:t xml:space="preserve">11. Was there anything extra that you feel you need your X to help you with that we should add in the WhatsApp programme? </w:t>
+        <w:t xml:space="preserve">11. Ingaba ibikhona nantoni na eyongezelelweyo oziva ukuba ufuna u-X wakho akuncede ngayo esinokuthi siyongeze kwinkqubo kaWhatsApp? </w:t>
       </w:r>
     </w:p>
     <w:p>
@@ -1661,7 +1661,7 @@
         <w:pStyle w:val="P68B1DB1-Normal3"/>
       </w:pPr>
       <w:r>
-        <w:t xml:space="preserve">I don’t have any more questions for you. Thank you so much for talking to me. I really appreciate that you were willing to share with me. What you have shared will help us to make sure that we support families like yours as best we can. Is there anything else that you’d like to ask me, or that you want me to know?</w:t>
+        <w:t xml:space="preserve">Andisenayo eminye imibuzo kuwe. Enkosi kakhulu ngokuthetha nam. Ndiyayonwabela ngokwenene into yokuba uye wakulungela ukwabelana nam. Izinto oye wabelana ngazo ziya kusinceda siqinisekise ukuba sixhasa iintsapho ezifana nezakho kangangoko sinako. Ingaba ikhona enye into ongathanda ukundibuza yona, okanye ofuna ndiyazi?</w:t>
       </w:r>
     </w:p>
     <w:p>
@@ -1679,7 +1679,7 @@
         <w:pStyle w:val="P68B1DB1-Normal3"/>
       </w:pPr>
       <w:r>
-        <w:t xml:space="preserve">How did you find answering the questions? Was there anything that made you feel scared or worried when answering my questions? We can talk about it. </w:t>
+        <w:t xml:space="preserve">Ukufumanise kunjani ukuphendula imibuzo? Ingaba ibikhona into ebikwenza woyike okanye uxhalabe xa uphendula imibuzo yam? Singathetha malunga nayo. </w:t>
       </w:r>
     </w:p>
     <w:p>
@@ -1693,10 +1693,10 @@
           <w:i w:val="1"/>
         </w:rPr>
         <w:tab/>
-        <w:t xml:space="preserve">If they say nothing concerns them - </w:t>
-      </w:r>
-      <w:r>
-        <w:t xml:space="preserve">If after you are finished talking to me today you are feeling emotional or want to talk to someone about something that's worrying you, do you know about the Childline number that you can call for free? If you call 116, trained people answer those calls and know how to help children with any problem.</w:t>
+        <w:t xml:space="preserve">ukuba uthi akukhonto imxhalabisayo - </w:t>
+      </w:r>
+      <w:r>
+        <w:t xml:space="preserve">ukuba emva kokuba uthethile nam uziva unemvakalelo okanye ufuna ukuthetha nomntu malunga nento ekukhathazayo, Ingaba uyazi malunga ne Childline number ongayifowunela simahla? Ukuba utsalela umnxeba ku-116, abantu abaqeqeshiweyo baphendula loo minxeba kwaye bayayazi indlela yokunceda abantwana kuyo nayiphi na ingxaki.</w:t>
       </w:r>
     </w:p>
     <w:p>
@@ -1714,7 +1714,7 @@
         <w:pStyle w:val="P68B1DB1-Normal3"/>
       </w:pPr>
       <w:r>
-        <w:t xml:space="preserve">To say thank you for answering our questions, we would like to give you a data bundle. Can I send the voucher number to this cell phone number? What service provider are you with, e.g. MTN, Vodacom?</w:t>
+        <w:t xml:space="preserve">Ukuthi enkosi ngokuphendula imibuzo yethu, singathanda ukunika i-data bundle. Ndingathumela inombolo yevawutsha kule nombolo yeselula? Ngowuphi umnikezeli wenkonzo okuye, umz. MTN, Vodacom?</w:t>
       </w:r>
     </w:p>
     <w:p>
@@ -1729,10 +1729,10 @@
         <w:rPr>
           <w:i w:val="1"/>
         </w:rPr>
-        <w:t xml:space="preserve">If you have any more questions for me after this phone call, please send us a WhatsApp. This is our number if you want to write it down or save it in your phone: </w:t>
-      </w:r>
-      <w:r>
-        <w:t xml:space="preserve">insert study whatsapp number. </w:t>
+        <w:t xml:space="preserve">Ukuba unayo nayiphi na eminye imibuzo ngakum emveni kwalomnxeba, ndicela usithumelele u WhatsApp. Le yinombolo yethu ukuba ufuna ukuyibhala phantsi okanye uyigcine kwifowuni yakho: </w:t>
+      </w:r>
+      <w:r>
+        <w:t xml:space="preserve">faka inombolo ka-whatsapp yokufunda. </w:t>
       </w:r>
     </w:p>
     <w:p/>
@@ -1745,7 +1745,7 @@
         <w:pStyle w:val="P68B1DB1-Normal5"/>
       </w:pPr>
       <w:r>
-        <w:t xml:space="preserve">Alright, we’ve come to the end of our conversation. Thanks again for taking the time to speak with us today. Your responses have been very helpful! </w:t>
+        <w:t xml:space="preserve">Kulungile, sifikelele ekupheleni kwencoko yethu. Enkosi kwakhona ngokuthatha ixesha lokuthetha nathi namhlanje. Iimpendulo zakho zibe luncedo kakhulu! </w:t>
       </w:r>
     </w:p>
     <w:p>

</xml_diff>